<commit_message>
Creato TC_Specification per alcuni TC + apportate modifiche al dizionario dei dati
Creato TC_Specification per i seguenti TC:
TC_RFU1.1-RegistrazioneCliente
TC_RFU1.2-RegistrazioneAzienda
TC_RFU2-Login
Sono state apportate alcune modifiche al dizionario dei dati, legate al formato della provincia.
</commit_message>
<xml_diff>
--- a/Documents/Eat&Reorder - CategoryPartition documents/TC_GestioneUtente/TC_RFU1.1-RegistrazioneCliente.docx
+++ b/Documents/Eat&Reorder - CategoryPartition documents/TC_GestioneUtente/TC_RFU1.1-RegistrazioneCliente.docx
@@ -157,7 +157,21 @@
                 <w:sz w:val="28"/>
                 <w:szCs w:val="28"/>
               </w:rPr>
-              <w:t>[a-zA-Z][a-zA-Z0-9\.]*\@([a-zA-Z]+)\.[a-zA-Z]+</w:t>
+              <w:t>[a-zA-Z</w:t>
+            </w:r>
+            <w:r>
+              <w:rPr>
+                <w:sz w:val="28"/>
+                <w:szCs w:val="28"/>
+              </w:rPr>
+              <w:t>0-9</w:t>
+            </w:r>
+            <w:r>
+              <w:rPr>
+                <w:sz w:val="28"/>
+                <w:szCs w:val="28"/>
+              </w:rPr>
+              <w:t>][a-zA-Z0-9\.]*@([a-zA-Z]+)\.[a-zA-Z]+</w:t>
             </w:r>
           </w:p>
         </w:tc>
@@ -1279,6 +1293,13 @@
                 <w:sz w:val="28"/>
                 <w:szCs w:val="28"/>
               </w:rPr>
+              <w:t>‘àèìòù</w:t>
+            </w:r>
+            <w:r>
+              <w:rPr>
+                <w:sz w:val="28"/>
+                <w:szCs w:val="28"/>
+              </w:rPr>
               <w:t>]{3,20}</w:t>
             </w:r>
           </w:p>
@@ -1726,6 +1747,15 @@
               </w:rPr>
               <w:t xml:space="preserve"> </w:t>
             </w:r>
+            <w:r>
+              <w:rPr>
+                <w:sz w:val="28"/>
+                <w:szCs w:val="28"/>
+              </w:rPr>
+              <w:t>‘àèìòù</w:t>
+            </w:r>
+            <w:bookmarkStart w:id="1" w:name="_GoBack"/>
+            <w:bookmarkEnd w:id="1"/>
             <w:r>
               <w:rPr>
                 <w:sz w:val="28"/>
@@ -13358,15 +13388,7 @@
                       <w:sz w:val="24"/>
                       <w:szCs w:val="24"/>
                     </w:rPr>
-                    <w:t>D</w:t>
-                  </w:r>
-                  <w:r>
-                    <w:rPr>
-                      <w:rFonts w:ascii="Century Gothic" w:hAnsi="Century Gothic"/>
-                      <w:sz w:val="24"/>
-                      <w:szCs w:val="24"/>
-                    </w:rPr>
-                    <w:t>elloBuonoDelloBuonoDelloBuono</w:t>
+                    <w:t>DelloBuonoDelloBuonoDelloBuono</w:t>
                   </w:r>
                 </w:p>
               </w:tc>
@@ -14316,15 +14338,7 @@
                       <w:sz w:val="24"/>
                       <w:szCs w:val="24"/>
                     </w:rPr>
-                    <w:t>DelloBuono</w:t>
-                  </w:r>
-                  <w:r>
-                    <w:rPr>
-                      <w:rFonts w:ascii="Century Gothic" w:hAnsi="Century Gothic"/>
-                      <w:sz w:val="24"/>
-                      <w:szCs w:val="24"/>
-                    </w:rPr>
-                    <w:t>853</w:t>
+                    <w:t>DelloBuono853</w:t>
                   </w:r>
                 </w:p>
               </w:tc>
@@ -14722,17 +14736,7 @@
                 <w:sz w:val="24"/>
                 <w:szCs w:val="24"/>
               </w:rPr>
-              <w:t>1</w:t>
-            </w:r>
-            <w:r>
-              <w:rPr>
-                <w:rFonts w:ascii="Century Gothic" w:hAnsi="Century Gothic"/>
-                <w:b/>
-                <w:bCs/>
-                <w:sz w:val="24"/>
-                <w:szCs w:val="24"/>
-              </w:rPr>
-              <w:t>3</w:t>
+              <w:t>13</w:t>
             </w:r>
           </w:p>
         </w:tc>
@@ -15274,23 +15278,7 @@
                       <w:sz w:val="24"/>
                       <w:szCs w:val="24"/>
                     </w:rPr>
-                    <w:t>Dello</w:t>
-                  </w:r>
-                  <w:r>
-                    <w:rPr>
-                      <w:rFonts w:ascii="Century Gothic" w:hAnsi="Century Gothic"/>
-                      <w:sz w:val="24"/>
-                      <w:szCs w:val="24"/>
-                    </w:rPr>
-                    <w:t xml:space="preserve"> </w:t>
-                  </w:r>
-                  <w:r>
-                    <w:rPr>
-                      <w:rFonts w:ascii="Century Gothic" w:hAnsi="Century Gothic"/>
-                      <w:sz w:val="24"/>
-                      <w:szCs w:val="24"/>
-                    </w:rPr>
-                    <w:t>Buono</w:t>
+                    <w:t>Dello Buono</w:t>
                   </w:r>
                 </w:p>
               </w:tc>
@@ -15434,7 +15422,15 @@
                 <w:sz w:val="24"/>
                 <w:szCs w:val="24"/>
               </w:rPr>
-              <w:t>un pop-up di avvenuta registrazione</w:t>
+              <w:t xml:space="preserve">un messaggio </w:t>
+            </w:r>
+            <w:r>
+              <w:rPr>
+                <w:rFonts w:ascii="Century Gothic" w:hAnsi="Century Gothic"/>
+                <w:sz w:val="24"/>
+                <w:szCs w:val="24"/>
+              </w:rPr>
+              <w:t>di avvenuta registrazione</w:t>
             </w:r>
             <w:r>
               <w:rPr>
@@ -15478,17 +15474,7 @@
                 <w:sz w:val="24"/>
                 <w:szCs w:val="24"/>
               </w:rPr>
-              <w:t xml:space="preserve"> </w:t>
-            </w:r>
-            <w:bookmarkStart w:id="1" w:name="_GoBack"/>
-            <w:bookmarkEnd w:id="1"/>
-            <w:r>
-              <w:rPr>
-                <w:rFonts w:ascii="Century Gothic" w:hAnsi="Century Gothic"/>
-                <w:sz w:val="24"/>
-                <w:szCs w:val="24"/>
-              </w:rPr>
-              <w:t>viene effettuata.</w:t>
+              <w:t xml:space="preserve"> viene effettuata.</w:t>
             </w:r>
           </w:p>
         </w:tc>

</xml_diff>